<commit_message>
Add Assignment 1.3 flowchart and Python program
</commit_message>
<xml_diff>
--- a/module-1/AlSalihi-Assignment1_1.docx
+++ b/module-1/AlSalihi-Assignment1_1.docx
@@ -3,49 +3,125 @@
 <w:document xmlns:wpc="http://schemas.microsoft.com/office/word/2010/wordprocessingCanvas" xmlns:cx="http://schemas.microsoft.com/office/drawing/2014/chartex" xmlns:cx1="http://schemas.microsoft.com/office/drawing/2015/9/8/chartex" xmlns:cx2="http://schemas.microsoft.com/office/drawing/2015/10/21/chartex" xmlns:cx3="http://schemas.microsoft.com/office/drawing/2016/5/9/chartex" xmlns:cx4="http://schemas.microsoft.com/office/drawing/2016/5/10/chartex" xmlns:cx5="http://schemas.microsoft.com/office/drawing/2016/5/11/chartex" xmlns:cx6="http://schemas.microsoft.com/office/drawing/2016/5/12/chartex" xmlns:cx7="http://schemas.microsoft.com/office/drawing/2016/5/13/chartex" xmlns:cx8="http://schemas.microsoft.com/office/drawing/2016/5/14/chartex" xmlns:mc="http://schemas.openxmlformats.org/markup-compatibility/2006" xmlns:aink="http://schemas.microsoft.com/office/drawing/2016/ink" xmlns:am3d="http://schemas.microsoft.com/office/drawing/2017/model3d" xmlns:o="urn:schemas-microsoft-com:office:office" xmlns:oel="http://schemas.microsoft.com/office/2019/extlst" xmlns:r="http://schemas.openxmlformats.org/officeDocument/2006/relationships" xmlns:m="http://schemas.openxmlformats.org/officeDocument/2006/math" xmlns:v="urn:schemas-microsoft-com:vml" xmlns:wp14="http://schemas.microsoft.com/office/word/2010/wordprocessingDrawing" xmlns:wp="http://schemas.openxmlformats.org/drawingml/2006/wordprocessingDrawing" xmlns:w10="urn:schemas-microsoft-com:office:word" xmlns:w="http://schemas.openxmlformats.org/wordprocessingml/2006/main" xmlns:w14="http://schemas.microsoft.com/office/word/2010/wordml" xmlns:w15="http://schemas.microsoft.com/office/word/2012/wordml" xmlns:w16cex="http://schemas.microsoft.com/office/word/2018/wordml/cex" xmlns:w16cid="http://schemas.microsoft.com/office/word/2016/wordml/cid" xmlns:w16="http://schemas.microsoft.com/office/word/2018/wordml" xmlns:w16du="http://schemas.microsoft.com/office/word/2023/wordml/word16du" xmlns:w16sdtdh="http://schemas.microsoft.com/office/word/2020/wordml/sdtdatahash" xmlns:w16sdtfl="http://schemas.microsoft.com/office/word/2024/wordml/sdtformatlock" xmlns:w16se="http://schemas.microsoft.com/office/word/2015/wordml/symex" xmlns:wpg="http://schemas.microsoft.com/office/word/2010/wordprocessingGroup" xmlns:wpi="http://schemas.microsoft.com/office/word/2010/wordprocessingInk" xmlns:wne="http://schemas.microsoft.com/office/word/2006/wordml" xmlns:wps="http://schemas.microsoft.com/office/word/2010/wordprocessingShape" mc:Ignorable="w14 w15 w16se w16cid w16 w16cex w16sdtdh w16sdtfl w16du wp14">
   <w:body>
     <w:p>
+      <w:pPr>
+        <w:rPr>
+          <w:b/>
+          <w:color w:val="EE0000"/>
+        </w:rPr>
+      </w:pPr>
       <w:r>
         <w:rPr>
           <w:b/>
+          <w:color w:val="EE0000"/>
           <w:sz w:val="40"/>
         </w:rPr>
         <w:t>GitHub Repository Setup – Deliverable</w:t>
       </w:r>
     </w:p>
     <w:p>
+      <w:pPr>
+        <w:rPr>
+          <w:b/>
+          <w:i/>
+          <w:iCs/>
+          <w:color w:val="EE0000"/>
+          <w:sz w:val="28"/>
+          <w:szCs w:val="28"/>
+        </w:rPr>
+      </w:pPr>
       <w:r>
         <w:rPr>
           <w:b/>
         </w:rPr>
         <w:br/>
-        <w:t xml:space="preserve">Name: </w:t>
       </w:r>
       <w:r>
-        <w:t>Noor Al Salihi</w:t>
+        <w:rPr>
+          <w:b/>
+          <w:i/>
+          <w:iCs/>
+          <w:color w:val="EE0000"/>
+          <w:sz w:val="28"/>
+          <w:szCs w:val="28"/>
+        </w:rPr>
+        <w:t>Name: Noor Al Salihi</w:t>
       </w:r>
     </w:p>
     <w:p>
+      <w:pPr>
+        <w:rPr>
+          <w:b/>
+          <w:i/>
+          <w:iCs/>
+          <w:color w:val="EE0000"/>
+          <w:sz w:val="28"/>
+          <w:szCs w:val="28"/>
+        </w:rPr>
+      </w:pPr>
       <w:r>
         <w:rPr>
           <w:b/>
+          <w:i/>
+          <w:iCs/>
+          <w:color w:val="EE0000"/>
+          <w:sz w:val="28"/>
+          <w:szCs w:val="28"/>
         </w:rPr>
-        <w:t xml:space="preserve">Assignment #: </w:t>
+        <w:t xml:space="preserve">Assignment: CSD 325 </w:t>
       </w:r>
       <w:r>
-        <w:t>Assignment 1.1</w:t>
+        <w:rPr>
+          <w:b/>
+          <w:i/>
+          <w:iCs/>
+          <w:color w:val="EE0000"/>
+          <w:sz w:val="28"/>
+          <w:szCs w:val="28"/>
+        </w:rPr>
+        <w:t>Assignment 1</w:t>
+      </w:r>
+      <w:r>
+        <w:rPr>
+          <w:b/>
+          <w:i/>
+          <w:iCs/>
+          <w:color w:val="EE0000"/>
+          <w:sz w:val="28"/>
+          <w:szCs w:val="28"/>
+        </w:rPr>
+        <w:t xml:space="preserve">.2 </w:t>
       </w:r>
     </w:p>
     <w:p>
+      <w:pPr>
+        <w:rPr>
+          <w:b/>
+          <w:i/>
+          <w:iCs/>
+          <w:color w:val="EE0000"/>
+          <w:sz w:val="28"/>
+          <w:szCs w:val="28"/>
+        </w:rPr>
+      </w:pPr>
       <w:r>
         <w:rPr>
           <w:b/>
+          <w:i/>
+          <w:iCs/>
+          <w:color w:val="EE0000"/>
+          <w:sz w:val="28"/>
+          <w:szCs w:val="28"/>
         </w:rPr>
-        <w:t xml:space="preserve">Email: </w:t>
-      </w:r>
-      <w:r>
-        <w:t>nalsalihi@my365.bellevue.edu</w:t>
+        <w:t xml:space="preserve">10/25/2025 </w:t>
       </w:r>
     </w:p>
     <w:p>
+      <w:pPr>
+        <w:rPr>
+          <w:sz w:val="40"/>
+          <w:szCs w:val="40"/>
+        </w:rPr>
+      </w:pPr>
       <w:r>
         <w:br/>
       </w:r>
@@ -53,10 +129,16 @@
     <w:p>
       <w:pPr>
         <w:pStyle w:val="ListParagraph"/>
+        <w:rPr>
+          <w:sz w:val="40"/>
+          <w:szCs w:val="40"/>
+        </w:rPr>
       </w:pPr>
       <w:r>
         <w:rPr>
           <w:b/>
+          <w:sz w:val="40"/>
+          <w:szCs w:val="40"/>
         </w:rPr>
         <w:t xml:space="preserve"> </w:t>
       </w:r>
@@ -65,6 +147,8 @@
           <w:rPr>
             <w:rStyle w:val="Hyperlink"/>
             <w:b/>
+            <w:sz w:val="40"/>
+            <w:szCs w:val="40"/>
           </w:rPr>
           <w:t>https://github.com/nalsali98/CSD325-.git</w:t>
         </w:r>
@@ -72,6 +156,8 @@
       <w:r>
         <w:rPr>
           <w:b/>
+          <w:sz w:val="40"/>
+          <w:szCs w:val="40"/>
         </w:rPr>
         <w:t xml:space="preserve"> </w:t>
       </w:r>
@@ -144,6 +230,47 @@
           <w:b/>
         </w:rPr>
       </w:pPr>
+      <w:r>
+        <w:rPr>
+          <w:b/>
+          <w:noProof/>
+        </w:rPr>
+        <w:drawing>
+          <wp:inline distT="0" distB="0" distL="0" distR="0" wp14:anchorId="70F099B3" wp14:editId="7EF09B65">
+            <wp:extent cx="5486400" cy="1507490"/>
+            <wp:effectExtent l="0" t="0" r="0" b="0"/>
+            <wp:docPr id="1111014837" name="Picture 3" descr="A screenshot of a computer&#10;&#10;AI-generated content may be incorrect."/>
+            <wp:cNvGraphicFramePr>
+              <a:graphicFrameLocks xmlns:a="http://schemas.openxmlformats.org/drawingml/2006/main" noChangeAspect="1"/>
+            </wp:cNvGraphicFramePr>
+            <a:graphic xmlns:a="http://schemas.openxmlformats.org/drawingml/2006/main">
+              <a:graphicData uri="http://schemas.openxmlformats.org/drawingml/2006/picture">
+                <pic:pic xmlns:pic="http://schemas.openxmlformats.org/drawingml/2006/picture">
+                  <pic:nvPicPr>
+                    <pic:cNvPr id="1111014837" name="Picture 3" descr="A screenshot of a computer&#10;&#10;AI-generated content may be incorrect."/>
+                    <pic:cNvPicPr/>
+                  </pic:nvPicPr>
+                  <pic:blipFill>
+                    <a:blip r:embed="rId8"/>
+                    <a:stretch>
+                      <a:fillRect/>
+                    </a:stretch>
+                  </pic:blipFill>
+                  <pic:spPr>
+                    <a:xfrm>
+                      <a:off x="0" y="0"/>
+                      <a:ext cx="5486400" cy="1507490"/>
+                    </a:xfrm>
+                    <a:prstGeom prst="rect">
+                      <a:avLst/>
+                    </a:prstGeom>
+                  </pic:spPr>
+                </pic:pic>
+              </a:graphicData>
+            </a:graphic>
+          </wp:inline>
+        </w:drawing>
+      </w:r>
     </w:p>
     <w:p>
       <w:pPr>
@@ -151,13 +278,6 @@
           <w:b/>
         </w:rPr>
       </w:pPr>
-      <w:r>
-        <w:rPr>
-          <w:b/>
-        </w:rPr>
-        <w:lastRenderedPageBreak/>
-        <w:br/>
-      </w:r>
       <w:r>
         <w:rPr>
           <w:b/>
@@ -186,7 +306,7 @@
                     <pic:cNvPicPr/>
                   </pic:nvPicPr>
                   <pic:blipFill>
-                    <a:blip r:embed="rId8"/>
+                    <a:blip r:embed="rId9"/>
                     <a:stretch>
                       <a:fillRect/>
                     </a:stretch>

</xml_diff>